<commit_message>
lingkaran menggunakan algoritma midpoint circle
</commit_message>
<xml_diff>
--- a/laprak/laprak-GF.docx
+++ b/laprak/laprak-GF.docx
@@ -12,7 +12,6 @@
           <w:szCs w:val="32"/>
         </w:rPr>
       </w:pPr>
-      <w:proofErr w:type="spellStart"/>
       <w:r>
         <w:rPr>
           <w:b/>
@@ -20,19 +19,19 @@
           <w:sz w:val="32"/>
           <w:szCs w:val="32"/>
         </w:rPr>
-        <w:t>Laporan</w:t>
-      </w:r>
-      <w:proofErr w:type="spellEnd"/>
-      <w:r>
+        <w:t>Laporan praktikum</w:t>
+      </w:r>
+    </w:p>
+    <w:p>
+      <w:pPr>
+        <w:jc w:val="center"/>
         <w:rPr>
           <w:b/>
           <w:bCs/>
           <w:sz w:val="32"/>
           <w:szCs w:val="32"/>
         </w:rPr>
-        <w:t xml:space="preserve"> </w:t>
-      </w:r>
-      <w:proofErr w:type="spellStart"/>
+      </w:pPr>
       <w:r>
         <w:rPr>
           <w:b/>
@@ -40,39 +39,7 @@
           <w:sz w:val="32"/>
           <w:szCs w:val="32"/>
         </w:rPr>
-        <w:t>praktikum</w:t>
-      </w:r>
-      <w:proofErr w:type="spellEnd"/>
-    </w:p>
-    <w:p>
-      <w:pPr>
-        <w:jc w:val="center"/>
-        <w:rPr>
-          <w:b/>
-          <w:bCs/>
-          <w:sz w:val="32"/>
-          <w:szCs w:val="32"/>
-        </w:rPr>
-      </w:pPr>
-      <w:proofErr w:type="spellStart"/>
-      <w:r>
-        <w:rPr>
-          <w:b/>
-          <w:bCs/>
-          <w:sz w:val="32"/>
-          <w:szCs w:val="32"/>
-        </w:rPr>
-        <w:t>Grafika</w:t>
-      </w:r>
-      <w:proofErr w:type="spellEnd"/>
-      <w:r>
-        <w:rPr>
-          <w:b/>
-          <w:bCs/>
-          <w:sz w:val="32"/>
-          <w:szCs w:val="32"/>
-        </w:rPr>
-        <w:t xml:space="preserve"> computer</w:t>
+        <w:t>Grafika computer</w:t>
       </w:r>
     </w:p>
     <w:p>
@@ -168,23 +135,7 @@
           <w:sz w:val="24"/>
           <w:szCs w:val="24"/>
         </w:rPr>
-        <w:t xml:space="preserve">Di </w:t>
-      </w:r>
-      <w:proofErr w:type="spellStart"/>
-      <w:r>
-        <w:rPr>
-          <w:sz w:val="24"/>
-          <w:szCs w:val="24"/>
-        </w:rPr>
-        <w:t>susun</w:t>
-      </w:r>
-      <w:proofErr w:type="spellEnd"/>
-      <w:r>
-        <w:rPr>
-          <w:sz w:val="24"/>
-          <w:szCs w:val="24"/>
-        </w:rPr>
-        <w:t xml:space="preserve"> oleh:</w:t>
+        <w:t>Di susun oleh:</w:t>
       </w:r>
     </w:p>
     <w:p>
@@ -280,15 +231,56 @@
           <w:szCs w:val="24"/>
         </w:rPr>
       </w:pPr>
-      <w:proofErr w:type="spellStart"/>
-      <w:r>
-        <w:rPr>
-          <w:sz w:val="24"/>
-          <w:szCs w:val="24"/>
-        </w:rPr>
-        <w:t>Kelas</w:t>
-      </w:r>
-      <w:proofErr w:type="spellEnd"/>
+      <w:r>
+        <w:rPr>
+          <w:sz w:val="24"/>
+          <w:szCs w:val="24"/>
+        </w:rPr>
+        <w:t xml:space="preserve">Kelas </w:t>
+      </w:r>
+      <w:r>
+        <w:rPr>
+          <w:sz w:val="24"/>
+          <w:szCs w:val="24"/>
+        </w:rPr>
+        <w:tab/>
+      </w:r>
+      <w:r>
+        <w:rPr>
+          <w:sz w:val="24"/>
+          <w:szCs w:val="24"/>
+        </w:rPr>
+        <w:tab/>
+      </w:r>
+      <w:r>
+        <w:rPr>
+          <w:sz w:val="24"/>
+          <w:szCs w:val="24"/>
+        </w:rPr>
+        <w:tab/>
+      </w:r>
+      <w:r>
+        <w:rPr>
+          <w:sz w:val="24"/>
+          <w:szCs w:val="24"/>
+        </w:rPr>
+        <w:t>: TINFC-2023-04</w:t>
+      </w:r>
+    </w:p>
+    <w:p>
+      <w:pPr>
+        <w:rPr>
+          <w:sz w:val="24"/>
+          <w:szCs w:val="24"/>
+        </w:rPr>
+      </w:pPr>
+      <w:r>
+        <w:rPr>
+          <w:sz w:val="24"/>
+          <w:szCs w:val="24"/>
+        </w:rPr>
+        <w:t xml:space="preserve">Program studi </w:t>
+      </w:r>
       <w:r>
         <w:rPr>
           <w:sz w:val="24"/>
@@ -308,147 +300,38 @@
           <w:sz w:val="24"/>
           <w:szCs w:val="24"/>
         </w:rPr>
+        <w:t xml:space="preserve">: </w:t>
+      </w:r>
+      <w:r>
+        <w:rPr>
+          <w:sz w:val="24"/>
+          <w:szCs w:val="24"/>
+        </w:rPr>
+        <w:t>Teknik informatika</w:t>
+      </w:r>
+    </w:p>
+    <w:p>
+      <w:pPr>
+        <w:rPr>
+          <w:sz w:val="24"/>
+          <w:szCs w:val="24"/>
+        </w:rPr>
+      </w:pPr>
+      <w:r>
+        <w:rPr>
+          <w:sz w:val="24"/>
+          <w:szCs w:val="24"/>
+        </w:rPr>
+        <w:t>Dosen penganpu</w:t>
+      </w:r>
+      <w:r>
+        <w:rPr>
+          <w:sz w:val="24"/>
+          <w:szCs w:val="24"/>
+        </w:rPr>
         <w:tab/>
-      </w:r>
-      <w:r>
-        <w:rPr>
-          <w:sz w:val="24"/>
-          <w:szCs w:val="24"/>
-        </w:rPr>
-        <w:tab/>
-      </w:r>
-      <w:r>
-        <w:rPr>
-          <w:sz w:val="24"/>
-          <w:szCs w:val="24"/>
-        </w:rPr>
-        <w:t>: TINFC-2023-04</w:t>
-      </w:r>
-    </w:p>
-    <w:p>
-      <w:pPr>
-        <w:rPr>
-          <w:sz w:val="24"/>
-          <w:szCs w:val="24"/>
-        </w:rPr>
-      </w:pPr>
-      <w:r>
-        <w:rPr>
-          <w:sz w:val="24"/>
-          <w:szCs w:val="24"/>
-        </w:rPr>
-        <w:t xml:space="preserve">Program </w:t>
-      </w:r>
-      <w:proofErr w:type="spellStart"/>
-      <w:r>
-        <w:rPr>
-          <w:sz w:val="24"/>
-          <w:szCs w:val="24"/>
-        </w:rPr>
-        <w:t>studi</w:t>
-      </w:r>
-      <w:proofErr w:type="spellEnd"/>
-      <w:r>
-        <w:rPr>
-          <w:sz w:val="24"/>
-          <w:szCs w:val="24"/>
-        </w:rPr>
-        <w:t xml:space="preserve"> </w:t>
-      </w:r>
-      <w:r>
-        <w:rPr>
-          <w:sz w:val="24"/>
-          <w:szCs w:val="24"/>
-        </w:rPr>
-        <w:t xml:space="preserve"> </w:t>
-      </w:r>
-      <w:r>
-        <w:rPr>
-          <w:sz w:val="24"/>
-          <w:szCs w:val="24"/>
-        </w:rPr>
-        <w:tab/>
-      </w:r>
-      <w:r>
-        <w:rPr>
-          <w:sz w:val="24"/>
-          <w:szCs w:val="24"/>
-        </w:rPr>
-        <w:t xml:space="preserve">: </w:t>
-      </w:r>
-      <w:r>
-        <w:rPr>
-          <w:sz w:val="24"/>
-          <w:szCs w:val="24"/>
-        </w:rPr>
-        <w:t xml:space="preserve">Teknik </w:t>
-      </w:r>
-      <w:proofErr w:type="spellStart"/>
-      <w:r>
-        <w:rPr>
-          <w:sz w:val="24"/>
-          <w:szCs w:val="24"/>
-        </w:rPr>
-        <w:t>informatika</w:t>
-      </w:r>
-      <w:proofErr w:type="spellEnd"/>
-    </w:p>
-    <w:p>
-      <w:pPr>
-        <w:rPr>
-          <w:sz w:val="24"/>
-          <w:szCs w:val="24"/>
-        </w:rPr>
-      </w:pPr>
-      <w:r>
-        <w:rPr>
-          <w:sz w:val="24"/>
-          <w:szCs w:val="24"/>
-        </w:rPr>
-        <w:t xml:space="preserve">Dosen </w:t>
-      </w:r>
-      <w:proofErr w:type="spellStart"/>
-      <w:r>
-        <w:rPr>
-          <w:sz w:val="24"/>
-          <w:szCs w:val="24"/>
-        </w:rPr>
-        <w:t>penganpu</w:t>
-      </w:r>
-      <w:proofErr w:type="spellEnd"/>
-      <w:r>
-        <w:rPr>
-          <w:sz w:val="24"/>
-          <w:szCs w:val="24"/>
-        </w:rPr>
-        <w:tab/>
-        <w:t xml:space="preserve">: Rio </w:t>
-      </w:r>
-      <w:proofErr w:type="spellStart"/>
-      <w:r>
-        <w:rPr>
-          <w:sz w:val="24"/>
-          <w:szCs w:val="24"/>
-        </w:rPr>
-        <w:t>Adriansah</w:t>
-      </w:r>
-      <w:proofErr w:type="spellEnd"/>
-      <w:r>
-        <w:rPr>
-          <w:sz w:val="24"/>
-          <w:szCs w:val="24"/>
-        </w:rPr>
-        <w:t xml:space="preserve"> Krisdiawan.S.Kom.,</w:t>
-      </w:r>
-      <w:proofErr w:type="spellStart"/>
-      <w:r>
-        <w:rPr>
-          <w:sz w:val="24"/>
-          <w:szCs w:val="24"/>
-        </w:rPr>
-        <w:t>M.Kom</w:t>
-      </w:r>
-      <w:proofErr w:type="spellEnd"/>
+        <w:t>: Rio Adriansah Krisdiawan.S.Kom.,M.Kom</w:t>
+      </w:r>
     </w:p>
     <w:p>
       <w:pPr>
@@ -475,19 +358,19 @@
           <w:sz w:val="32"/>
           <w:szCs w:val="32"/>
         </w:rPr>
-        <w:t xml:space="preserve">Program Studi Teknik </w:t>
-      </w:r>
-      <w:proofErr w:type="spellStart"/>
-      <w:r>
+        <w:t xml:space="preserve">Program Studi Teknik Informatika </w:t>
+      </w:r>
+    </w:p>
+    <w:p>
+      <w:pPr>
+        <w:jc w:val="center"/>
         <w:rPr>
           <w:b/>
           <w:bCs/>
           <w:sz w:val="32"/>
           <w:szCs w:val="32"/>
         </w:rPr>
-        <w:t>Informatika</w:t>
-      </w:r>
-      <w:proofErr w:type="spellEnd"/>
+      </w:pPr>
       <w:r>
         <w:rPr>
           <w:b/>
@@ -495,7 +378,7 @@
           <w:sz w:val="32"/>
           <w:szCs w:val="32"/>
         </w:rPr>
-        <w:t xml:space="preserve"> </w:t>
+        <w:t xml:space="preserve">Fakultas ilmu computer </w:t>
       </w:r>
     </w:p>
     <w:p>
@@ -508,7 +391,6 @@
           <w:szCs w:val="32"/>
         </w:rPr>
       </w:pPr>
-      <w:proofErr w:type="spellStart"/>
       <w:r>
         <w:rPr>
           <w:b/>
@@ -516,19 +398,19 @@
           <w:sz w:val="32"/>
           <w:szCs w:val="32"/>
         </w:rPr>
-        <w:t>Fakultas</w:t>
-      </w:r>
-      <w:proofErr w:type="spellEnd"/>
-      <w:r>
+        <w:t xml:space="preserve">Universitas kuningan </w:t>
+      </w:r>
+    </w:p>
+    <w:p>
+      <w:pPr>
+        <w:jc w:val="center"/>
         <w:rPr>
           <w:b/>
           <w:bCs/>
           <w:sz w:val="32"/>
           <w:szCs w:val="32"/>
         </w:rPr>
-        <w:t xml:space="preserve"> </w:t>
-      </w:r>
-      <w:proofErr w:type="spellStart"/>
+      </w:pPr>
       <w:r>
         <w:rPr>
           <w:b/>
@@ -536,76 +418,6 @@
           <w:sz w:val="32"/>
           <w:szCs w:val="32"/>
         </w:rPr>
-        <w:t>ilmu</w:t>
-      </w:r>
-      <w:proofErr w:type="spellEnd"/>
-      <w:r>
-        <w:rPr>
-          <w:b/>
-          <w:bCs/>
-          <w:sz w:val="32"/>
-          <w:szCs w:val="32"/>
-        </w:rPr>
-        <w:t xml:space="preserve"> computer </w:t>
-      </w:r>
-    </w:p>
-    <w:p>
-      <w:pPr>
-        <w:jc w:val="center"/>
-        <w:rPr>
-          <w:b/>
-          <w:bCs/>
-          <w:sz w:val="32"/>
-          <w:szCs w:val="32"/>
-        </w:rPr>
-      </w:pPr>
-      <w:r>
-        <w:rPr>
-          <w:b/>
-          <w:bCs/>
-          <w:sz w:val="32"/>
-          <w:szCs w:val="32"/>
-        </w:rPr>
-        <w:t xml:space="preserve">Universitas </w:t>
-      </w:r>
-      <w:proofErr w:type="spellStart"/>
-      <w:r>
-        <w:rPr>
-          <w:b/>
-          <w:bCs/>
-          <w:sz w:val="32"/>
-          <w:szCs w:val="32"/>
-        </w:rPr>
-        <w:t>kuningan</w:t>
-      </w:r>
-      <w:proofErr w:type="spellEnd"/>
-      <w:r>
-        <w:rPr>
-          <w:b/>
-          <w:bCs/>
-          <w:sz w:val="32"/>
-          <w:szCs w:val="32"/>
-        </w:rPr>
-        <w:t xml:space="preserve"> </w:t>
-      </w:r>
-    </w:p>
-    <w:p>
-      <w:pPr>
-        <w:jc w:val="center"/>
-        <w:rPr>
-          <w:b/>
-          <w:bCs/>
-          <w:sz w:val="32"/>
-          <w:szCs w:val="32"/>
-        </w:rPr>
-      </w:pPr>
-      <w:r>
-        <w:rPr>
-          <w:b/>
-          <w:bCs/>
-          <w:sz w:val="32"/>
-          <w:szCs w:val="32"/>
-        </w:rPr>
         <w:t>2025</w:t>
       </w:r>
     </w:p>
@@ -684,7 +496,6 @@
           <w:szCs w:val="24"/>
         </w:rPr>
       </w:pPr>
-      <w:proofErr w:type="spellStart"/>
       <w:r>
         <w:rPr>
           <w:b/>
@@ -692,17 +503,7 @@
           <w:sz w:val="24"/>
           <w:szCs w:val="24"/>
         </w:rPr>
-        <w:t>Praktikum</w:t>
-      </w:r>
-      <w:proofErr w:type="spellEnd"/>
-      <w:r>
-        <w:rPr>
-          <w:b/>
-          <w:bCs/>
-          <w:sz w:val="24"/>
-          <w:szCs w:val="24"/>
-        </w:rPr>
-        <w:t xml:space="preserve"> </w:t>
+        <w:t xml:space="preserve">Praktikum </w:t>
       </w:r>
     </w:p>
     <w:p>
@@ -714,21 +515,12 @@
           <w:szCs w:val="24"/>
         </w:rPr>
       </w:pPr>
-      <w:proofErr w:type="spellStart"/>
-      <w:r>
-        <w:rPr>
-          <w:sz w:val="24"/>
-          <w:szCs w:val="24"/>
-        </w:rPr>
-        <w:t>Praktukum</w:t>
-      </w:r>
-      <w:proofErr w:type="spellEnd"/>
-      <w:r>
-        <w:rPr>
-          <w:sz w:val="24"/>
-          <w:szCs w:val="24"/>
-        </w:rPr>
-        <w:t xml:space="preserve"> 1 :</w:t>
+      <w:r>
+        <w:rPr>
+          <w:sz w:val="24"/>
+          <w:szCs w:val="24"/>
+        </w:rPr>
+        <w:t>Praktukum 1 :</w:t>
       </w:r>
       <w:r>
         <w:rPr>
@@ -759,6 +551,7 @@
       </w:pPr>
       <w:r>
         <w:rPr>
+          <w:noProof/>
           <w:sz w:val="24"/>
           <w:szCs w:val="24"/>
         </w:rPr>
@@ -818,21 +611,525 @@
           <w:szCs w:val="24"/>
         </w:rPr>
       </w:pPr>
-      <w:proofErr w:type="spellStart"/>
-      <w:r>
-        <w:rPr>
-          <w:sz w:val="24"/>
-          <w:szCs w:val="24"/>
-        </w:rPr>
-        <w:t>Praktukum</w:t>
-      </w:r>
-      <w:proofErr w:type="spellEnd"/>
-      <w:r>
-        <w:rPr>
-          <w:sz w:val="24"/>
-          <w:szCs w:val="24"/>
-        </w:rPr>
-        <w:t xml:space="preserve"> 2 : </w:t>
+      <w:r>
+        <w:rPr>
+          <w:sz w:val="24"/>
+          <w:szCs w:val="24"/>
+        </w:rPr>
+        <w:t xml:space="preserve">Praktukum 2 : </w:t>
+      </w:r>
+      <w:hyperlink r:id="rId8" w:history="1">
+        <w:r>
+          <w:rPr>
+            <w:rStyle w:val="Hyperlink"/>
+            <w:sz w:val="24"/>
+            <w:szCs w:val="24"/>
+          </w:rPr>
+          <w:t>https://github.com/adi026-ar/phyton/blob/main/code/modul%203/praktukum2.py</w:t>
+        </w:r>
+      </w:hyperlink>
+    </w:p>
+    <w:p>
+      <w:pPr>
+        <w:pStyle w:val="ListParagraph"/>
+        <w:ind w:left="0"/>
+        <w:rPr>
+          <w:sz w:val="24"/>
+          <w:szCs w:val="24"/>
+        </w:rPr>
+      </w:pPr>
+    </w:p>
+    <w:p>
+      <w:pPr>
+        <w:pStyle w:val="ListParagraph"/>
+        <w:ind w:left="0"/>
+        <w:rPr>
+          <w:sz w:val="24"/>
+          <w:szCs w:val="24"/>
+        </w:rPr>
+      </w:pPr>
+      <w:r>
+        <w:rPr>
+          <w:sz w:val="24"/>
+          <w:szCs w:val="24"/>
+        </w:rPr>
+        <w:drawing>
+          <wp:inline distT="0" distB="0" distL="0" distR="0" wp14:anchorId="6A8A5C90" wp14:editId="7BCF94A9">
+            <wp:extent cx="5731510" cy="2548255"/>
+            <wp:effectExtent l="0" t="0" r="2540" b="4445"/>
+            <wp:docPr id="1807134949" name="Picture 1"/>
+            <wp:cNvGraphicFramePr>
+              <a:graphicFrameLocks xmlns:a="http://schemas.openxmlformats.org/drawingml/2006/main" noChangeAspect="1"/>
+            </wp:cNvGraphicFramePr>
+            <a:graphic xmlns:a="http://schemas.openxmlformats.org/drawingml/2006/main">
+              <a:graphicData uri="http://schemas.openxmlformats.org/drawingml/2006/picture">
+                <pic:pic xmlns:pic="http://schemas.openxmlformats.org/drawingml/2006/picture">
+                  <pic:nvPicPr>
+                    <pic:cNvPr id="1807134949" name=""/>
+                    <pic:cNvPicPr/>
+                  </pic:nvPicPr>
+                  <pic:blipFill>
+                    <a:blip r:embed="rId9"/>
+                    <a:stretch>
+                      <a:fillRect/>
+                    </a:stretch>
+                  </pic:blipFill>
+                  <pic:spPr>
+                    <a:xfrm>
+                      <a:off x="0" y="0"/>
+                      <a:ext cx="5731510" cy="2548255"/>
+                    </a:xfrm>
+                    <a:prstGeom prst="rect">
+                      <a:avLst/>
+                    </a:prstGeom>
+                  </pic:spPr>
+                </pic:pic>
+              </a:graphicData>
+            </a:graphic>
+          </wp:inline>
+        </w:drawing>
+      </w:r>
+    </w:p>
+    <w:p>
+      <w:pPr>
+        <w:pStyle w:val="ListParagraph"/>
+        <w:ind w:left="0"/>
+        <w:rPr>
+          <w:sz w:val="24"/>
+          <w:szCs w:val="24"/>
+        </w:rPr>
+      </w:pPr>
+    </w:p>
+    <w:p>
+      <w:pPr>
+        <w:pStyle w:val="ListParagraph"/>
+        <w:ind w:left="0"/>
+        <w:rPr>
+          <w:sz w:val="24"/>
+          <w:szCs w:val="24"/>
+        </w:rPr>
+      </w:pPr>
+    </w:p>
+    <w:p>
+      <w:pPr>
+        <w:pStyle w:val="ListParagraph"/>
+        <w:ind w:left="0"/>
+        <w:rPr>
+          <w:sz w:val="24"/>
+          <w:szCs w:val="24"/>
+        </w:rPr>
+      </w:pPr>
+    </w:p>
+    <w:p>
+      <w:pPr>
+        <w:pStyle w:val="ListParagraph"/>
+        <w:ind w:left="0"/>
+        <w:rPr>
+          <w:sz w:val="24"/>
+          <w:szCs w:val="24"/>
+        </w:rPr>
+      </w:pPr>
+    </w:p>
+    <w:p>
+      <w:pPr>
+        <w:pStyle w:val="ListParagraph"/>
+        <w:ind w:left="0"/>
+        <w:rPr>
+          <w:sz w:val="24"/>
+          <w:szCs w:val="24"/>
+        </w:rPr>
+      </w:pPr>
+    </w:p>
+    <w:p>
+      <w:pPr>
+        <w:pStyle w:val="ListParagraph"/>
+        <w:ind w:left="0"/>
+        <w:rPr>
+          <w:sz w:val="24"/>
+          <w:szCs w:val="24"/>
+        </w:rPr>
+      </w:pPr>
+    </w:p>
+    <w:p>
+      <w:pPr>
+        <w:pStyle w:val="ListParagraph"/>
+        <w:ind w:left="0"/>
+        <w:rPr>
+          <w:sz w:val="24"/>
+          <w:szCs w:val="24"/>
+        </w:rPr>
+      </w:pPr>
+    </w:p>
+    <w:p>
+      <w:pPr>
+        <w:pStyle w:val="ListParagraph"/>
+        <w:ind w:left="0"/>
+        <w:rPr>
+          <w:sz w:val="24"/>
+          <w:szCs w:val="24"/>
+        </w:rPr>
+      </w:pPr>
+    </w:p>
+    <w:p>
+      <w:pPr>
+        <w:pStyle w:val="ListParagraph"/>
+        <w:ind w:left="0"/>
+        <w:rPr>
+          <w:sz w:val="24"/>
+          <w:szCs w:val="24"/>
+        </w:rPr>
+      </w:pPr>
+      <w:r>
+        <w:rPr>
+          <w:sz w:val="24"/>
+          <w:szCs w:val="24"/>
+        </w:rPr>
+        <w:lastRenderedPageBreak/>
+        <w:t>Praktikum 3 :</w:t>
+      </w:r>
+      <w:r>
+        <w:t xml:space="preserve"> </w:t>
+      </w:r>
+      <w:hyperlink r:id="rId10" w:history="1">
+        <w:r>
+          <w:rPr>
+            <w:rStyle w:val="Hyperlink"/>
+            <w:sz w:val="24"/>
+            <w:szCs w:val="24"/>
+          </w:rPr>
+          <w:t>https://github.com/adi026-ar/phyton/blob/main/code/modul%203/praktikun3.ipynb</w:t>
+        </w:r>
+      </w:hyperlink>
+    </w:p>
+    <w:p>
+      <w:pPr>
+        <w:pStyle w:val="ListParagraph"/>
+        <w:ind w:left="0"/>
+        <w:rPr>
+          <w:sz w:val="24"/>
+          <w:szCs w:val="24"/>
+        </w:rPr>
+      </w:pPr>
+    </w:p>
+    <w:p>
+      <w:pPr>
+        <w:pStyle w:val="ListParagraph"/>
+        <w:ind w:left="0"/>
+        <w:rPr>
+          <w:sz w:val="24"/>
+          <w:szCs w:val="24"/>
+        </w:rPr>
+      </w:pPr>
+      <w:r>
+        <w:rPr>
+          <w:sz w:val="24"/>
+          <w:szCs w:val="24"/>
+        </w:rPr>
+        <w:drawing>
+          <wp:inline distT="0" distB="0" distL="0" distR="0" wp14:anchorId="19C9FFDC" wp14:editId="4D5411DD">
+            <wp:extent cx="5918200" cy="3771900"/>
+            <wp:effectExtent l="0" t="0" r="6350" b="0"/>
+            <wp:docPr id="2018809969" name="Picture 1"/>
+            <wp:cNvGraphicFramePr>
+              <a:graphicFrameLocks xmlns:a="http://schemas.openxmlformats.org/drawingml/2006/main" noChangeAspect="1"/>
+            </wp:cNvGraphicFramePr>
+            <a:graphic xmlns:a="http://schemas.openxmlformats.org/drawingml/2006/main">
+              <a:graphicData uri="http://schemas.openxmlformats.org/drawingml/2006/picture">
+                <pic:pic xmlns:pic="http://schemas.openxmlformats.org/drawingml/2006/picture">
+                  <pic:nvPicPr>
+                    <pic:cNvPr id="2018809969" name=""/>
+                    <pic:cNvPicPr/>
+                  </pic:nvPicPr>
+                  <pic:blipFill>
+                    <a:blip r:embed="rId11"/>
+                    <a:stretch>
+                      <a:fillRect/>
+                    </a:stretch>
+                  </pic:blipFill>
+                  <pic:spPr>
+                    <a:xfrm>
+                      <a:off x="0" y="0"/>
+                      <a:ext cx="5924876" cy="3776155"/>
+                    </a:xfrm>
+                    <a:prstGeom prst="rect">
+                      <a:avLst/>
+                    </a:prstGeom>
+                  </pic:spPr>
+                </pic:pic>
+              </a:graphicData>
+            </a:graphic>
+          </wp:inline>
+        </w:drawing>
+      </w:r>
+    </w:p>
+    <w:p>
+      <w:pPr>
+        <w:pStyle w:val="ListParagraph"/>
+        <w:ind w:left="0"/>
+        <w:rPr>
+          <w:sz w:val="24"/>
+          <w:szCs w:val="24"/>
+        </w:rPr>
+      </w:pPr>
+    </w:p>
+    <w:p>
+      <w:pPr>
+        <w:pStyle w:val="ListParagraph"/>
+        <w:ind w:left="0"/>
+        <w:rPr>
+          <w:sz w:val="24"/>
+          <w:szCs w:val="24"/>
+        </w:rPr>
+      </w:pPr>
+      <w:r>
+        <w:rPr>
+          <w:sz w:val="24"/>
+          <w:szCs w:val="24"/>
+        </w:rPr>
+        <w:t>Praktikum 4 :</w:t>
+      </w:r>
+      <w:r>
+        <w:t xml:space="preserve"> </w:t>
+      </w:r>
+      <w:hyperlink r:id="rId12" w:history="1">
+        <w:r>
+          <w:rPr>
+            <w:rStyle w:val="Hyperlink"/>
+            <w:sz w:val="24"/>
+            <w:szCs w:val="24"/>
+          </w:rPr>
+          <w:t>https://github.com/adi026-ar/phyton/blob/main/code/modul%203/praktikum4.ipynb</w:t>
+        </w:r>
+      </w:hyperlink>
+    </w:p>
+    <w:p>
+      <w:pPr>
+        <w:pStyle w:val="ListParagraph"/>
+        <w:ind w:left="0"/>
+        <w:rPr>
+          <w:sz w:val="24"/>
+          <w:szCs w:val="24"/>
+        </w:rPr>
+      </w:pPr>
+      <w:r>
+        <w:rPr>
+          <w:sz w:val="24"/>
+          <w:szCs w:val="24"/>
+        </w:rPr>
+        <w:drawing>
+          <wp:inline distT="0" distB="0" distL="0" distR="0" wp14:anchorId="15BA843E" wp14:editId="2BCF6A68">
+            <wp:extent cx="3060700" cy="3738663"/>
+            <wp:effectExtent l="0" t="0" r="6350" b="0"/>
+            <wp:docPr id="450901424" name="Picture 1"/>
+            <wp:cNvGraphicFramePr>
+              <a:graphicFrameLocks xmlns:a="http://schemas.openxmlformats.org/drawingml/2006/main" noChangeAspect="1"/>
+            </wp:cNvGraphicFramePr>
+            <a:graphic xmlns:a="http://schemas.openxmlformats.org/drawingml/2006/main">
+              <a:graphicData uri="http://schemas.openxmlformats.org/drawingml/2006/picture">
+                <pic:pic xmlns:pic="http://schemas.openxmlformats.org/drawingml/2006/picture">
+                  <pic:nvPicPr>
+                    <pic:cNvPr id="450901424" name=""/>
+                    <pic:cNvPicPr/>
+                  </pic:nvPicPr>
+                  <pic:blipFill>
+                    <a:blip r:embed="rId13"/>
+                    <a:stretch>
+                      <a:fillRect/>
+                    </a:stretch>
+                  </pic:blipFill>
+                  <pic:spPr>
+                    <a:xfrm>
+                      <a:off x="0" y="0"/>
+                      <a:ext cx="3073012" cy="3753702"/>
+                    </a:xfrm>
+                    <a:prstGeom prst="rect">
+                      <a:avLst/>
+                    </a:prstGeom>
+                  </pic:spPr>
+                </pic:pic>
+              </a:graphicData>
+            </a:graphic>
+          </wp:inline>
+        </w:drawing>
+      </w:r>
+    </w:p>
+    <w:p>
+      <w:pPr>
+        <w:pStyle w:val="ListParagraph"/>
+        <w:ind w:left="0"/>
+        <w:jc w:val="center"/>
+        <w:rPr>
+          <w:b/>
+          <w:bCs/>
+          <w:sz w:val="24"/>
+          <w:szCs w:val="24"/>
+        </w:rPr>
+      </w:pPr>
+      <w:r>
+        <w:rPr>
+          <w:b/>
+          <w:bCs/>
+          <w:sz w:val="24"/>
+          <w:szCs w:val="24"/>
+        </w:rPr>
+        <w:lastRenderedPageBreak/>
+        <w:t xml:space="preserve">BAB II </w:t>
+      </w:r>
+      <w:r>
+        <w:rPr>
+          <w:b/>
+          <w:bCs/>
+          <w:sz w:val="24"/>
+          <w:szCs w:val="24"/>
+        </w:rPr>
+        <w:br/>
+        <w:t>TUGAS</w:t>
+      </w:r>
+    </w:p>
+    <w:p>
+      <w:pPr>
+        <w:pStyle w:val="ListParagraph"/>
+        <w:ind w:left="0"/>
+        <w:rPr>
+          <w:b/>
+          <w:bCs/>
+          <w:sz w:val="24"/>
+          <w:szCs w:val="24"/>
+        </w:rPr>
+      </w:pPr>
+      <w:r>
+        <w:rPr>
+          <w:b/>
+          <w:bCs/>
+          <w:sz w:val="24"/>
+          <w:szCs w:val="24"/>
+        </w:rPr>
+        <w:drawing>
+          <wp:inline distT="0" distB="0" distL="0" distR="0" wp14:anchorId="58292184" wp14:editId="7466730D">
+            <wp:extent cx="5731510" cy="2888615"/>
+            <wp:effectExtent l="0" t="0" r="2540" b="6985"/>
+            <wp:docPr id="2059938638" name="Picture 1"/>
+            <wp:cNvGraphicFramePr>
+              <a:graphicFrameLocks xmlns:a="http://schemas.openxmlformats.org/drawingml/2006/main" noChangeAspect="1"/>
+            </wp:cNvGraphicFramePr>
+            <a:graphic xmlns:a="http://schemas.openxmlformats.org/drawingml/2006/main">
+              <a:graphicData uri="http://schemas.openxmlformats.org/drawingml/2006/picture">
+                <pic:pic xmlns:pic="http://schemas.openxmlformats.org/drawingml/2006/picture">
+                  <pic:nvPicPr>
+                    <pic:cNvPr id="2059938638" name=""/>
+                    <pic:cNvPicPr/>
+                  </pic:nvPicPr>
+                  <pic:blipFill>
+                    <a:blip r:embed="rId14"/>
+                    <a:stretch>
+                      <a:fillRect/>
+                    </a:stretch>
+                  </pic:blipFill>
+                  <pic:spPr>
+                    <a:xfrm>
+                      <a:off x="0" y="0"/>
+                      <a:ext cx="5731510" cy="2888615"/>
+                    </a:xfrm>
+                    <a:prstGeom prst="rect">
+                      <a:avLst/>
+                    </a:prstGeom>
+                  </pic:spPr>
+                </pic:pic>
+              </a:graphicData>
+            </a:graphic>
+          </wp:inline>
+        </w:drawing>
+      </w:r>
+    </w:p>
+    <w:p>
+      <w:pPr>
+        <w:pStyle w:val="ListParagraph"/>
+        <w:ind w:left="0"/>
+        <w:rPr>
+          <w:b/>
+          <w:bCs/>
+          <w:sz w:val="24"/>
+          <w:szCs w:val="24"/>
+        </w:rPr>
+      </w:pPr>
+      <w:r>
+        <w:rPr>
+          <w:b/>
+          <w:bCs/>
+          <w:sz w:val="24"/>
+          <w:szCs w:val="24"/>
+        </w:rPr>
+        <w:t>Jawab :</w:t>
+      </w:r>
+      <w:r>
+        <w:t xml:space="preserve"> </w:t>
+      </w:r>
+      <w:hyperlink r:id="rId15" w:history="1">
+        <w:r>
+          <w:rPr>
+            <w:rStyle w:val="Hyperlink"/>
+            <w:b/>
+            <w:bCs/>
+            <w:sz w:val="24"/>
+            <w:szCs w:val="24"/>
+          </w:rPr>
+          <w:t>https://github.com/adi026-ar/phyton/blob/main/code/modul%203/tugasM3.ipynb</w:t>
+        </w:r>
+      </w:hyperlink>
+    </w:p>
+    <w:p>
+      <w:pPr>
+        <w:pStyle w:val="ListParagraph"/>
+        <w:ind w:left="0"/>
+        <w:rPr>
+          <w:b/>
+          <w:bCs/>
+          <w:sz w:val="24"/>
+          <w:szCs w:val="24"/>
+        </w:rPr>
+      </w:pPr>
+      <w:r>
+        <w:rPr>
+          <w:b/>
+          <w:bCs/>
+          <w:sz w:val="24"/>
+          <w:szCs w:val="24"/>
+        </w:rPr>
+        <w:drawing>
+          <wp:inline distT="0" distB="0" distL="0" distR="0" wp14:anchorId="5EC6C04C" wp14:editId="3D4EF498">
+            <wp:extent cx="2133600" cy="2608789"/>
+            <wp:effectExtent l="0" t="0" r="0" b="1270"/>
+            <wp:docPr id="1428577772" name="Picture 1"/>
+            <wp:cNvGraphicFramePr>
+              <a:graphicFrameLocks xmlns:a="http://schemas.openxmlformats.org/drawingml/2006/main" noChangeAspect="1"/>
+            </wp:cNvGraphicFramePr>
+            <a:graphic xmlns:a="http://schemas.openxmlformats.org/drawingml/2006/main">
+              <a:graphicData uri="http://schemas.openxmlformats.org/drawingml/2006/picture">
+                <pic:pic xmlns:pic="http://schemas.openxmlformats.org/drawingml/2006/picture">
+                  <pic:nvPicPr>
+                    <pic:cNvPr id="1428577772" name=""/>
+                    <pic:cNvPicPr/>
+                  </pic:nvPicPr>
+                  <pic:blipFill>
+                    <a:blip r:embed="rId16"/>
+                    <a:stretch>
+                      <a:fillRect/>
+                    </a:stretch>
+                  </pic:blipFill>
+                  <pic:spPr>
+                    <a:xfrm>
+                      <a:off x="0" y="0"/>
+                      <a:ext cx="2166677" cy="2649232"/>
+                    </a:xfrm>
+                    <a:prstGeom prst="rect">
+                      <a:avLst/>
+                    </a:prstGeom>
+                  </pic:spPr>
+                </pic:pic>
+              </a:graphicData>
+            </a:graphic>
+          </wp:inline>
+        </w:drawing>
       </w:r>
     </w:p>
     <w:sectPr>
@@ -2645,6 +2942,7 @@
   <w:style w:type="character" w:default="1" w:styleId="DefaultParagraphFont">
     <w:name w:val="Default Paragraph Font"/>
     <w:uiPriority w:val="1"/>
+    <w:semiHidden/>
     <w:unhideWhenUsed/>
   </w:style>
   <w:style w:type="table" w:default="1" w:styleId="TableNormal">

</xml_diff>